<commit_message>
buf-overflow: update README and doc file, add DEP enable result
</commit_message>
<xml_diff>
--- a/buf-overflow/README.docx
+++ b/buf-overflow/README.docx
@@ -2,7 +2,7 @@
 <file path=word/document.xml><?xml version="1.0" encoding="utf-8"?>
 <w:document xmlns:w="http://schemas.openxmlformats.org/wordprocessingml/2006/main" xmlns:m="http://schemas.openxmlformats.org/officeDocument/2006/math" xmlns:r="http://schemas.openxmlformats.org/officeDocument/2006/relationships" xmlns:o="urn:schemas-microsoft-com:office:office" xmlns:v="urn:schemas-microsoft-com:vml" xmlns:w10="urn:schemas-microsoft-com:office:word" xmlns:a="http://schemas.openxmlformats.org/drawingml/2006/main" xmlns:pic="http://schemas.openxmlformats.org/drawingml/2006/picture" xmlns:wp="http://schemas.openxmlformats.org/drawingml/2006/wordprocessingDrawing">
   <w:body>
-    <w:bookmarkStart w:id="52" w:name="缓冲区溢出"/>
+    <w:bookmarkStart w:id="58" w:name="缓冲区溢出"/>
     <w:p>
       <w:pPr>
         <w:pStyle w:val="Heading1"/>
@@ -3955,7 +3955,7 @@
     </w:p>
     <w:bookmarkEnd w:id="38"/>
     <w:bookmarkEnd w:id="39"/>
-    <w:bookmarkStart w:id="49" w:name="实验结果"/>
+    <w:bookmarkStart w:id="55" w:name="实验结果"/>
     <w:p>
       <w:pPr>
         <w:pStyle w:val="Heading2"/>
@@ -4231,8 +4231,170 @@
         <w:pStyle w:val="ImageCaption"/>
       </w:pPr>
     </w:p>
-    <w:bookmarkEnd w:id="49"/>
-    <w:bookmarkStart w:id="51" w:name="参考"/>
+    <w:p>
+      <w:pPr>
+        <w:pStyle w:val="BodyText"/>
+      </w:pPr>
+      <w:r>
+        <w:t xml:space="preserve">开启数据执行保护机制，即去掉 gcc 的</w:t>
+      </w:r>
+      <w:r>
+        <w:t xml:space="preserve"> </w:t>
+      </w:r>
+      <w:r>
+        <w:rPr>
+          <w:rStyle w:val="VerbatimChar"/>
+        </w:rPr>
+        <w:t xml:space="preserve">-z execstack</w:t>
+      </w:r>
+      <w:r>
+        <w:t xml:space="preserve"> </w:t>
+      </w:r>
+      <w:r>
+        <w:t xml:space="preserve">选项，并将头部地址修改，重新运行：</w:t>
+      </w:r>
+    </w:p>
+    <w:p>
+      <w:pPr>
+        <w:pStyle w:val="CaptionedFigure"/>
+      </w:pPr>
+      <w:r>
+        <w:drawing>
+          <wp:inline>
+            <wp:extent cx="5334000" cy="1500012"/>
+            <wp:effectExtent b="0" l="0" r="0" t="0"/>
+            <wp:docPr descr="" title="" id="50" name="Picture"/>
+            <a:graphic>
+              <a:graphicData uri="http://schemas.openxmlformats.org/drawingml/2006/picture">
+                <pic:pic>
+                  <pic:nvPicPr>
+                    <pic:cNvPr descr="/home/haooops/Documents/CST/Projects/os-security/memory-security/buf-overflow/img/sigsegv-head.png" id="51" name="Picture"/>
+                    <pic:cNvPicPr>
+                      <a:picLocks noChangeArrowheads="1" noChangeAspect="1"/>
+                    </pic:cNvPicPr>
+                  </pic:nvPicPr>
+                  <pic:blipFill>
+                    <a:blip r:embed="rId49"/>
+                    <a:stretch>
+                      <a:fillRect/>
+                    </a:stretch>
+                  </pic:blipFill>
+                  <pic:spPr bwMode="auto">
+                    <a:xfrm>
+                      <a:off x="0" y="0"/>
+                      <a:ext cx="5334000" cy="1500012"/>
+                    </a:xfrm>
+                    <a:prstGeom prst="rect">
+                      <a:avLst/>
+                    </a:prstGeom>
+                    <a:noFill/>
+                    <a:ln w="9525">
+                      <a:noFill/>
+                      <a:headEnd/>
+                      <a:tailEnd/>
+                    </a:ln>
+                  </pic:spPr>
+                </pic:pic>
+              </a:graphicData>
+            </a:graphic>
+          </wp:inline>
+        </w:drawing>
+      </w:r>
+    </w:p>
+    <w:p>
+      <w:pPr>
+        <w:pStyle w:val="ImageCaption"/>
+      </w:pPr>
+    </w:p>
+    <w:p>
+      <w:pPr>
+        <w:pStyle w:val="CaptionedFigure"/>
+      </w:pPr>
+      <w:r>
+        <w:drawing>
+          <wp:inline>
+            <wp:extent cx="5334000" cy="1475556"/>
+            <wp:effectExtent b="0" l="0" r="0" t="0"/>
+            <wp:docPr descr="" title="" id="53" name="Picture"/>
+            <a:graphic>
+              <a:graphicData uri="http://schemas.openxmlformats.org/drawingml/2006/picture">
+                <pic:pic>
+                  <pic:nvPicPr>
+                    <pic:cNvPr descr="/home/haooops/Documents/CST/Projects/os-security/memory-security/buf-overflow/img/sigsegv.png" id="54" name="Picture"/>
+                    <pic:cNvPicPr>
+                      <a:picLocks noChangeArrowheads="1" noChangeAspect="1"/>
+                    </pic:cNvPicPr>
+                  </pic:nvPicPr>
+                  <pic:blipFill>
+                    <a:blip r:embed="rId52"/>
+                    <a:stretch>
+                      <a:fillRect/>
+                    </a:stretch>
+                  </pic:blipFill>
+                  <pic:spPr bwMode="auto">
+                    <a:xfrm>
+                      <a:off x="0" y="0"/>
+                      <a:ext cx="5334000" cy="1475556"/>
+                    </a:xfrm>
+                    <a:prstGeom prst="rect">
+                      <a:avLst/>
+                    </a:prstGeom>
+                    <a:noFill/>
+                    <a:ln w="9525">
+                      <a:noFill/>
+                      <a:headEnd/>
+                      <a:tailEnd/>
+                    </a:ln>
+                  </pic:spPr>
+                </pic:pic>
+              </a:graphicData>
+            </a:graphic>
+          </wp:inline>
+        </w:drawing>
+      </w:r>
+    </w:p>
+    <w:p>
+      <w:pPr>
+        <w:pStyle w:val="ImageCaption"/>
+      </w:pPr>
+    </w:p>
+    <w:p>
+      <w:pPr>
+        <w:pStyle w:val="BodyText"/>
+      </w:pPr>
+      <w:r>
+        <w:t xml:space="preserve">程序收到了</w:t>
+      </w:r>
+      <w:r>
+        <w:t xml:space="preserve"> </w:t>
+      </w:r>
+      <w:r>
+        <w:rPr>
+          <w:rStyle w:val="VerbatimChar"/>
+        </w:rPr>
+        <w:t xml:space="preserve">SIGSEGV</w:t>
+      </w:r>
+      <w:r>
+        <w:t xml:space="preserve"> </w:t>
+      </w:r>
+      <w:r>
+        <w:t xml:space="preserve">信号，被终止执行，出错的地址为 shellcode 的起始地址，即</w:t>
+      </w:r>
+      <w:r>
+        <w:t xml:space="preserve"> </w:t>
+      </w:r>
+      <w:r>
+        <w:rPr>
+          <w:rStyle w:val="VerbatimChar"/>
+        </w:rPr>
+        <w:t xml:space="preserve">0xffffbfd0 + 0x104 = 0xffffc0d4</w:t>
+      </w:r>
+      <w:r>
+        <w:t xml:space="preserve">。</w:t>
+      </w:r>
+    </w:p>
+    <w:bookmarkEnd w:id="55"/>
+    <w:bookmarkStart w:id="57" w:name="参考"/>
     <w:p>
       <w:pPr>
         <w:pStyle w:val="Heading2"/>
@@ -4248,7 +4410,7 @@
           <w:numId w:val="1010"/>
         </w:numPr>
       </w:pPr>
-      <w:hyperlink r:id="rId50">
+      <w:hyperlink r:id="rId56">
         <w:r>
           <w:rPr>
             <w:rStyle w:val="Hyperlink"/>
@@ -4257,8 +4419,8 @@
         </w:r>
       </w:hyperlink>
     </w:p>
-    <w:bookmarkEnd w:id="51"/>
-    <w:bookmarkEnd w:id="52"/>
+    <w:bookmarkEnd w:id="57"/>
+    <w:bookmarkEnd w:id="58"/>
     <w:sectPr/>
   </w:body>
 </w:document>

</xml_diff>